<commit_message>
✨: add new bitmap
</commit_message>
<xml_diff>
--- a/Lab1/Lab1_Dominskyi_Valentyn_IP93.docx
+++ b/Lab1/Lab1_Dominskyi_Valentyn_IP93.docx
@@ -361,6 +361,7 @@
           <w:b/>
           <w:sz w:val="28"/>
           <w:szCs w:val="28"/>
+          <w:lang w:val="en-US"/>
         </w:rPr>
       </w:pPr>
       <w:r>
@@ -675,6 +676,7 @@
           <w:rFonts w:ascii="Arial" w:hAnsi="Arial" w:cs="Arial"/>
           <w:sz w:val="28"/>
           <w:szCs w:val="28"/>
+          <w:lang w:val="en-US"/>
         </w:rPr>
       </w:pPr>
       <w:r>
@@ -701,6 +703,7 @@
           <w:rFonts w:ascii="Arial" w:hAnsi="Arial" w:cs="Arial"/>
           <w:sz w:val="28"/>
           <w:szCs w:val="28"/>
+          <w:lang w:val="en-US"/>
         </w:rPr>
       </w:pPr>
       <w:r>
@@ -1167,6 +1170,7 @@
           <w:rFonts w:ascii="Arial" w:hAnsi="Arial" w:cs="Arial"/>
           <w:sz w:val="28"/>
           <w:szCs w:val="28"/>
+          <w:lang w:val="en-US"/>
         </w:rPr>
       </w:pPr>
       <w:r>
@@ -1397,6 +1401,7 @@
           <w:szCs w:val="20"/>
         </w:rPr>
       </w:pPr>
+      <w:bookmarkStart w:id="0" w:name="_GoBack"/>
       <w:r>
         <w:rPr>
           <w:rFonts w:ascii="Arial" w:hAnsi="Arial" w:cs="Arial"/>
@@ -5220,6 +5225,7 @@
           <w:color w:val="000000"/>
           <w:sz w:val="20"/>
           <w:szCs w:val="20"/>
+          <w:lang w:val="en-US"/>
         </w:rPr>
       </w:pPr>
       <w:r>
@@ -5232,6 +5238,7 @@
         <w:t>}</w:t>
       </w:r>
     </w:p>
+    <w:bookmarkEnd w:id="0"/>
     <w:p>
       <w:pPr>
         <w:shd w:val="clear" w:color="auto" w:fill="FFFFFF"/>
@@ -16267,6 +16274,7 @@
         <w:rPr>
           <w:rFonts w:ascii="Arial" w:hAnsi="Arial" w:cs="Arial"/>
           <w:noProof/>
+          <w:lang w:val="ru-RU" w:eastAsia="ru-RU"/>
         </w:rPr>
         <w:drawing>
           <wp:inline distT="0" distB="0" distL="0" distR="0" wp14:anchorId="2B65BBDF" wp14:editId="3AB49F8F">
@@ -16349,6 +16357,7 @@
         <w:rPr>
           <w:rFonts w:ascii="Arial" w:hAnsi="Arial" w:cs="Arial"/>
           <w:noProof/>
+          <w:lang w:val="ru-RU" w:eastAsia="ru-RU"/>
         </w:rPr>
         <w:drawing>
           <wp:inline distT="0" distB="0" distL="0" distR="0" wp14:anchorId="1C6AA77D" wp14:editId="1FBEBA94">
@@ -16514,6 +16523,7 @@
         <w:rPr>
           <w:rFonts w:ascii="Arial" w:hAnsi="Arial" w:cs="Arial"/>
           <w:noProof/>
+          <w:lang w:val="ru-RU" w:eastAsia="ru-RU"/>
         </w:rPr>
         <w:drawing>
           <wp:inline distT="0" distB="0" distL="0" distR="0" wp14:anchorId="1C1FE89F" wp14:editId="5281410F">
@@ -16597,6 +16607,7 @@
         <w:rPr>
           <w:rFonts w:ascii="Arial" w:hAnsi="Arial" w:cs="Arial"/>
           <w:noProof/>
+          <w:lang w:val="ru-RU" w:eastAsia="ru-RU"/>
         </w:rPr>
         <w:drawing>
           <wp:inline distT="0" distB="0" distL="0" distR="0" wp14:anchorId="73AE81FE" wp14:editId="2C47BFE2">
@@ -16797,6 +16808,7 @@
         <w:rPr>
           <w:rFonts w:ascii="Arial" w:hAnsi="Arial" w:cs="Arial"/>
           <w:noProof/>
+          <w:lang w:val="ru-RU" w:eastAsia="ru-RU"/>
         </w:rPr>
         <w:drawing>
           <wp:inline distT="0" distB="0" distL="0" distR="0" wp14:anchorId="218BFAD8" wp14:editId="2E808970">
@@ -16884,6 +16896,7 @@
         <w:rPr>
           <w:rFonts w:ascii="Arial" w:hAnsi="Arial" w:cs="Arial"/>
           <w:noProof/>
+          <w:lang w:val="ru-RU" w:eastAsia="ru-RU"/>
         </w:rPr>
         <w:drawing>
           <wp:inline distT="0" distB="0" distL="0" distR="0" wp14:anchorId="183FFEF2" wp14:editId="2E7CE5C0">
@@ -17084,6 +17097,7 @@
         <w:rPr>
           <w:rFonts w:ascii="Arial" w:hAnsi="Arial" w:cs="Arial"/>
           <w:noProof/>
+          <w:lang w:val="ru-RU" w:eastAsia="ru-RU"/>
         </w:rPr>
         <w:drawing>
           <wp:inline distT="0" distB="0" distL="0" distR="0" wp14:anchorId="118F9BCC" wp14:editId="438D8290">
@@ -17196,8 +17210,6 @@
         </w:rPr>
         <w:t>іншими файлами</w:t>
       </w:r>
-      <w:bookmarkStart w:id="0" w:name="_GoBack"/>
-      <w:bookmarkEnd w:id="0"/>
     </w:p>
     <w:p>
       <w:pPr>
@@ -17583,6 +17595,7 @@
           <w:noProof/>
           <w:sz w:val="28"/>
           <w:szCs w:val="28"/>
+          <w:lang w:val="ru-RU" w:eastAsia="ru-RU"/>
         </w:rPr>
         <mc:AlternateContent>
           <mc:Choice Requires="wps">
@@ -17701,6 +17714,7 @@
           <w:noProof/>
           <w:sz w:val="28"/>
           <w:szCs w:val="28"/>
+          <w:lang w:val="ru-RU" w:eastAsia="ru-RU"/>
         </w:rPr>
         <mc:AlternateContent>
           <mc:Choice Requires="wps">
@@ -17939,7 +17953,6 @@
                                 <w:lang w:val="en-US"/>
                               </w:rPr>
                             </w:pPr>
-                            <w:proofErr w:type="gramStart"/>
                             <w:r>
                               <w:rPr>
                                 <w:rFonts w:ascii="Arial" w:hAnsi="Arial" w:cs="Arial"/>
@@ -17948,18 +17961,7 @@
                                 <w:szCs w:val="19"/>
                                 <w:lang w:val="en-US"/>
                               </w:rPr>
-                              <w:t>int</w:t>
-                            </w:r>
-                            <w:proofErr w:type="gramEnd"/>
-                            <w:r>
-                              <w:rPr>
-                                <w:rFonts w:ascii="Arial" w:hAnsi="Arial" w:cs="Arial"/>
-                                <w:color w:val="808080"/>
-                                <w:sz w:val="18"/>
-                                <w:szCs w:val="19"/>
-                                <w:lang w:val="en-US"/>
-                              </w:rPr>
-                              <w:t xml:space="preserve"> APIENTRY wWinMain(…)</w:t>
+                              <w:t>int APIENTRY wWinMain(…)</w:t>
                             </w:r>
                           </w:p>
                           <w:p>
@@ -18378,6 +18380,7 @@
           <w:noProof/>
           <w:sz w:val="28"/>
           <w:szCs w:val="28"/>
+          <w:lang w:val="ru-RU" w:eastAsia="ru-RU"/>
         </w:rPr>
         <mc:AlternateContent>
           <mc:Choice Requires="wps">
@@ -18491,6 +18494,7 @@
           <w:noProof/>
           <w:sz w:val="28"/>
           <w:szCs w:val="28"/>
+          <w:lang w:val="ru-RU" w:eastAsia="ru-RU"/>
         </w:rPr>
         <mc:AlternateContent>
           <mc:Choice Requires="wps">
@@ -18604,6 +18608,7 @@
           <w:noProof/>
           <w:sz w:val="28"/>
           <w:szCs w:val="28"/>
+          <w:lang w:val="ru-RU" w:eastAsia="ru-RU"/>
         </w:rPr>
         <mc:AlternateContent>
           <mc:Choice Requires="wps">
@@ -18686,6 +18691,7 @@
           <w:noProof/>
           <w:sz w:val="28"/>
           <w:szCs w:val="28"/>
+          <w:lang w:val="ru-RU" w:eastAsia="ru-RU"/>
         </w:rPr>
         <mc:AlternateContent>
           <mc:Choice Requires="wps">
@@ -18801,6 +18807,7 @@
           <w:noProof/>
           <w:sz w:val="28"/>
           <w:szCs w:val="28"/>
+          <w:lang w:val="ru-RU" w:eastAsia="ru-RU"/>
         </w:rPr>
         <mc:AlternateContent>
           <mc:Choice Requires="wps">
@@ -18877,6 +18884,7 @@
           <w:noProof/>
           <w:sz w:val="28"/>
           <w:szCs w:val="28"/>
+          <w:lang w:val="ru-RU" w:eastAsia="ru-RU"/>
         </w:rPr>
         <mc:AlternateContent>
           <mc:Choice Requires="wps">
@@ -18953,6 +18961,7 @@
           <w:noProof/>
           <w:sz w:val="28"/>
           <w:szCs w:val="28"/>
+          <w:lang w:val="ru-RU" w:eastAsia="ru-RU"/>
         </w:rPr>
         <mc:AlternateContent>
           <mc:Choice Requires="wps">
@@ -19103,6 +19112,7 @@
           <w:noProof/>
           <w:sz w:val="28"/>
           <w:szCs w:val="28"/>
+          <w:lang w:val="ru-RU" w:eastAsia="ru-RU"/>
         </w:rPr>
         <mc:AlternateContent>
           <mc:Choice Requires="wps">
@@ -19253,6 +19263,7 @@
           <w:noProof/>
           <w:sz w:val="28"/>
           <w:szCs w:val="28"/>
+          <w:lang w:val="ru-RU" w:eastAsia="ru-RU"/>
         </w:rPr>
         <mc:AlternateContent>
           <mc:Choice Requires="wps">
@@ -19403,6 +19414,7 @@
           <w:noProof/>
           <w:sz w:val="28"/>
           <w:szCs w:val="28"/>
+          <w:lang w:val="ru-RU" w:eastAsia="ru-RU"/>
         </w:rPr>
         <mc:AlternateContent>
           <mc:Choice Requires="wps">
@@ -19479,6 +19491,7 @@
           <w:noProof/>
           <w:sz w:val="28"/>
           <w:szCs w:val="28"/>
+          <w:lang w:val="ru-RU" w:eastAsia="ru-RU"/>
         </w:rPr>
         <mc:AlternateContent>
           <mc:Choice Requires="wps">
@@ -19592,6 +19605,7 @@
           <w:noProof/>
           <w:sz w:val="28"/>
           <w:szCs w:val="28"/>
+          <w:lang w:val="ru-RU" w:eastAsia="ru-RU"/>
         </w:rPr>
         <mc:AlternateContent>
           <mc:Choice Requires="wps">
@@ -19668,6 +19682,7 @@
           <w:noProof/>
           <w:sz w:val="28"/>
           <w:szCs w:val="28"/>
+          <w:lang w:val="ru-RU" w:eastAsia="ru-RU"/>
         </w:rPr>
         <mc:AlternateContent>
           <mc:Choice Requires="wps">
@@ -19838,6 +19853,7 @@
           <w:noProof/>
           <w:sz w:val="28"/>
           <w:szCs w:val="28"/>
+          <w:lang w:val="ru-RU" w:eastAsia="ru-RU"/>
         </w:rPr>
         <mc:AlternateContent>
           <mc:Choice Requires="wps">
@@ -19964,6 +19980,7 @@
           <w:noProof/>
           <w:sz w:val="28"/>
           <w:szCs w:val="28"/>
+          <w:lang w:val="ru-RU" w:eastAsia="ru-RU"/>
         </w:rPr>
         <mc:AlternateContent>
           <mc:Choice Requires="wps">
@@ -20077,6 +20094,7 @@
           <w:noProof/>
           <w:sz w:val="28"/>
           <w:szCs w:val="28"/>
+          <w:lang w:val="ru-RU" w:eastAsia="ru-RU"/>
         </w:rPr>
         <mc:AlternateContent>
           <mc:Choice Requires="wps">
@@ -20190,6 +20208,7 @@
           <w:noProof/>
           <w:sz w:val="28"/>
           <w:szCs w:val="28"/>
+          <w:lang w:val="ru-RU" w:eastAsia="ru-RU"/>
         </w:rPr>
         <mc:AlternateContent>
           <mc:Choice Requires="wps">
@@ -20266,6 +20285,7 @@
           <w:noProof/>
           <w:sz w:val="28"/>
           <w:szCs w:val="28"/>
+          <w:lang w:val="ru-RU" w:eastAsia="ru-RU"/>
         </w:rPr>
         <mc:AlternateContent>
           <mc:Choice Requires="wps">
@@ -20380,6 +20400,7 @@
           <w:noProof/>
           <w:sz w:val="28"/>
           <w:szCs w:val="28"/>
+          <w:lang w:val="ru-RU" w:eastAsia="ru-RU"/>
         </w:rPr>
         <mc:AlternateContent>
           <mc:Choice Requires="wpg">
@@ -20677,6 +20698,7 @@
           <w:noProof/>
           <w:sz w:val="28"/>
           <w:szCs w:val="28"/>
+          <w:lang w:val="ru-RU" w:eastAsia="ru-RU"/>
         </w:rPr>
         <mc:AlternateContent>
           <mc:Choice Requires="wps">
@@ -20790,6 +20812,7 @@
           <w:noProof/>
           <w:sz w:val="28"/>
           <w:szCs w:val="28"/>
+          <w:lang w:val="ru-RU" w:eastAsia="ru-RU"/>
         </w:rPr>
         <mc:AlternateContent>
           <mc:Choice Requires="wps">
@@ -20903,6 +20926,7 @@
           <w:noProof/>
           <w:sz w:val="28"/>
           <w:szCs w:val="28"/>
+          <w:lang w:val="ru-RU" w:eastAsia="ru-RU"/>
         </w:rPr>
         <mc:AlternateContent>
           <mc:Choice Requires="wps">
@@ -21016,6 +21040,7 @@
           <w:noProof/>
           <w:sz w:val="28"/>
           <w:szCs w:val="28"/>
+          <w:lang w:val="ru-RU" w:eastAsia="ru-RU"/>
         </w:rPr>
         <mc:AlternateContent>
           <mc:Choice Requires="wps">
@@ -21092,6 +21117,7 @@
           <w:noProof/>
           <w:sz w:val="28"/>
           <w:szCs w:val="28"/>
+          <w:lang w:val="ru-RU" w:eastAsia="ru-RU"/>
         </w:rPr>
         <mc:AlternateContent>
           <mc:Choice Requires="wps">
@@ -21205,6 +21231,7 @@
           <w:noProof/>
           <w:sz w:val="28"/>
           <w:szCs w:val="28"/>
+          <w:lang w:val="ru-RU" w:eastAsia="ru-RU"/>
         </w:rPr>
         <mc:AlternateContent>
           <mc:Choice Requires="wps">
@@ -21281,6 +21308,7 @@
           <w:noProof/>
           <w:sz w:val="28"/>
           <w:szCs w:val="28"/>
+          <w:lang w:val="ru-RU" w:eastAsia="ru-RU"/>
         </w:rPr>
         <mc:AlternateContent>
           <mc:Choice Requires="wps">
@@ -21394,6 +21422,7 @@
           <w:noProof/>
           <w:sz w:val="28"/>
           <w:szCs w:val="28"/>
+          <w:lang w:val="ru-RU" w:eastAsia="ru-RU"/>
         </w:rPr>
         <mc:AlternateContent>
           <mc:Choice Requires="wps">
@@ -21470,6 +21499,7 @@
           <w:noProof/>
           <w:sz w:val="28"/>
           <w:szCs w:val="28"/>
+          <w:lang w:val="ru-RU" w:eastAsia="ru-RU"/>
         </w:rPr>
         <mc:AlternateContent>
           <mc:Choice Requires="wps">
@@ -21584,6 +21614,7 @@
           <w:noProof/>
           <w:sz w:val="28"/>
           <w:szCs w:val="28"/>
+          <w:lang w:val="ru-RU" w:eastAsia="ru-RU"/>
         </w:rPr>
         <mc:AlternateContent>
           <mc:Choice Requires="wps">
@@ -22129,6 +22160,7 @@
           <w:noProof/>
           <w:sz w:val="28"/>
           <w:szCs w:val="28"/>
+          <w:lang w:val="ru-RU" w:eastAsia="ru-RU"/>
         </w:rPr>
         <mc:AlternateContent>
           <mc:Choice Requires="wps">
@@ -22242,6 +22274,7 @@
           <w:noProof/>
           <w:sz w:val="28"/>
           <w:szCs w:val="28"/>
+          <w:lang w:val="ru-RU" w:eastAsia="ru-RU"/>
         </w:rPr>
         <mc:AlternateContent>
           <mc:Choice Requires="wps">
@@ -22356,6 +22389,7 @@
           <w:noProof/>
           <w:sz w:val="28"/>
           <w:szCs w:val="28"/>
+          <w:lang w:val="ru-RU" w:eastAsia="ru-RU"/>
         </w:rPr>
         <mc:AlternateContent>
           <mc:Choice Requires="wps">
@@ -22471,6 +22505,7 @@
           <w:noProof/>
           <w:sz w:val="28"/>
           <w:szCs w:val="28"/>
+          <w:lang w:val="ru-RU" w:eastAsia="ru-RU"/>
         </w:rPr>
         <mc:AlternateContent>
           <mc:Choice Requires="wps">
@@ -22601,6 +22636,7 @@
           <w:noProof/>
           <w:sz w:val="28"/>
           <w:szCs w:val="28"/>
+          <w:lang w:val="ru-RU" w:eastAsia="ru-RU"/>
         </w:rPr>
         <mc:AlternateContent>
           <mc:Choice Requires="wps">
@@ -22677,6 +22713,7 @@
           <w:noProof/>
           <w:sz w:val="28"/>
           <w:szCs w:val="28"/>
+          <w:lang w:val="ru-RU" w:eastAsia="ru-RU"/>
         </w:rPr>
         <mc:AlternateContent>
           <mc:Choice Requires="wps">
@@ -22827,6 +22864,7 @@
           <w:noProof/>
           <w:sz w:val="28"/>
           <w:szCs w:val="28"/>
+          <w:lang w:val="ru-RU" w:eastAsia="ru-RU"/>
         </w:rPr>
         <mc:AlternateContent>
           <mc:Choice Requires="wps">
@@ -22941,6 +22979,7 @@
           <w:noProof/>
           <w:sz w:val="28"/>
           <w:szCs w:val="28"/>
+          <w:lang w:val="ru-RU" w:eastAsia="ru-RU"/>
         </w:rPr>
         <mc:AlternateContent>
           <mc:Choice Requires="wps">
@@ -23017,6 +23056,7 @@
           <w:noProof/>
           <w:sz w:val="28"/>
           <w:szCs w:val="28"/>
+          <w:lang w:val="ru-RU" w:eastAsia="ru-RU"/>
         </w:rPr>
         <mc:AlternateContent>
           <mc:Choice Requires="wpg">
@@ -23338,6 +23378,7 @@
           <w:noProof/>
           <w:sz w:val="28"/>
           <w:szCs w:val="28"/>
+          <w:lang w:val="ru-RU" w:eastAsia="ru-RU"/>
         </w:rPr>
         <mc:AlternateContent>
           <mc:Choice Requires="wps">
@@ -23415,6 +23456,7 @@
           <w:noProof/>
           <w:sz w:val="28"/>
           <w:szCs w:val="28"/>
+          <w:lang w:val="ru-RU" w:eastAsia="ru-RU"/>
         </w:rPr>
         <mc:AlternateContent>
           <mc:Choice Requires="wps">
@@ -23530,6 +23572,7 @@
           <w:noProof/>
           <w:sz w:val="28"/>
           <w:szCs w:val="28"/>
+          <w:lang w:val="ru-RU" w:eastAsia="ru-RU"/>
         </w:rPr>
         <mc:AlternateContent>
           <mc:Choice Requires="wps">
@@ -23682,6 +23725,7 @@
           <w:noProof/>
           <w:sz w:val="28"/>
           <w:szCs w:val="28"/>
+          <w:lang w:val="ru-RU" w:eastAsia="ru-RU"/>
         </w:rPr>
         <mc:AlternateContent>
           <mc:Choice Requires="wps">
@@ -24243,6 +24287,7 @@
           <w:noProof/>
           <w:sz w:val="28"/>
           <w:szCs w:val="28"/>
+          <w:lang w:val="ru-RU" w:eastAsia="ru-RU"/>
         </w:rPr>
         <mc:AlternateContent>
           <mc:Choice Requires="wps">
@@ -24356,6 +24401,7 @@
           <w:noProof/>
           <w:sz w:val="28"/>
           <w:szCs w:val="28"/>
+          <w:lang w:val="ru-RU" w:eastAsia="ru-RU"/>
         </w:rPr>
         <mc:AlternateContent>
           <mc:Choice Requires="wps">
@@ -24432,6 +24478,7 @@
           <w:noProof/>
           <w:sz w:val="28"/>
           <w:szCs w:val="28"/>
+          <w:lang w:val="ru-RU" w:eastAsia="ru-RU"/>
         </w:rPr>
         <mc:AlternateContent>
           <mc:Choice Requires="wps">
@@ -27537,7 +27584,7 @@
 </file>
 
 <file path=customXml/itemProps1.xml><?xml version="1.0" encoding="utf-8"?>
-<ds:datastoreItem xmlns:ds="http://schemas.openxmlformats.org/officeDocument/2006/customXml" ds:itemID="{FBB1B999-5225-471D-B369-43DB78B4FAAF}">
+<ds:datastoreItem xmlns:ds="http://schemas.openxmlformats.org/officeDocument/2006/customXml" ds:itemID="{33A8C60C-26DD-4224-A22E-389B760125AA}">
   <ds:schemaRefs>
     <ds:schemaRef ds:uri="http://schemas.openxmlformats.org/officeDocument/2006/bibliography"/>
   </ds:schemaRefs>

</xml_diff>